<commit_message>
added method overriding for non GET/POST endpoints, working on account deletion/ registration - currently implementating a createModal script to dynamically create modals as needed
</commit_message>
<xml_diff>
--- a/docs/report.docx
+++ b/docs/report.docx
@@ -587,24 +587,14 @@
                             <w:r>
                               <w:t xml:space="preserve">Figure </w:t>
                             </w:r>
-                            <w:r>
-                              <w:fldChar w:fldCharType="begin"/>
-                            </w:r>
-                            <w:r>
-                              <w:instrText xml:space="preserve"> SEQ Figure \* ARABIC </w:instrText>
-                            </w:r>
-                            <w:r>
-                              <w:fldChar w:fldCharType="separate"/>
-                            </w:r>
-                            <w:r>
-                              <w:rPr>
-                                <w:noProof/>
-                              </w:rPr>
-                              <w:t>1</w:t>
-                            </w:r>
-                            <w:r>
-                              <w:fldChar w:fldCharType="end"/>
-                            </w:r>
+                            <w:fldSimple w:instr=" SEQ Figure \* ARABIC ">
+                              <w:r>
+                                <w:rPr>
+                                  <w:noProof/>
+                                </w:rPr>
+                                <w:t>1</w:t>
+                              </w:r>
+                            </w:fldSimple>
                             <w:bookmarkEnd w:id="1"/>
                             <w:r>
                               <w:t xml:space="preserve"> </w:t>
@@ -649,24 +639,14 @@
                       <w:r>
                         <w:t xml:space="preserve">Figure </w:t>
                       </w:r>
-                      <w:r>
-                        <w:fldChar w:fldCharType="begin"/>
-                      </w:r>
-                      <w:r>
-                        <w:instrText xml:space="preserve"> SEQ Figure \* ARABIC </w:instrText>
-                      </w:r>
-                      <w:r>
-                        <w:fldChar w:fldCharType="separate"/>
-                      </w:r>
-                      <w:r>
-                        <w:rPr>
-                          <w:noProof/>
-                        </w:rPr>
-                        <w:t>1</w:t>
-                      </w:r>
-                      <w:r>
-                        <w:fldChar w:fldCharType="end"/>
-                      </w:r>
+                      <w:fldSimple w:instr=" SEQ Figure \* ARABIC ">
+                        <w:r>
+                          <w:rPr>
+                            <w:noProof/>
+                          </w:rPr>
+                          <w:t>1</w:t>
+                        </w:r>
+                      </w:fldSimple>
                       <w:bookmarkEnd w:id="2"/>
                       <w:r>
                         <w:t xml:space="preserve"> </w:t>
@@ -1079,28 +1059,7 @@
           <w:sz w:val="20"/>
           <w:szCs w:val="20"/>
         </w:rPr>
-        <w:t>Russell’s Circumplex Model of Affect was particularly attractive as it allowed 2 axes (</w:t>
-      </w:r>
-      <w:r>
-        <w:rPr>
-          <w:sz w:val="20"/>
-          <w:szCs w:val="20"/>
-        </w:rPr>
-        <w:t>valence and arousal</w:t>
-      </w:r>
-      <w:r>
-        <w:rPr>
-          <w:sz w:val="20"/>
-          <w:szCs w:val="20"/>
-        </w:rPr>
-        <w:t xml:space="preserve">) and 4 categories with which to classify each “mood” - </w:t>
-      </w:r>
-      <w:r>
-        <w:rPr>
-          <w:sz w:val="20"/>
-          <w:szCs w:val="20"/>
-        </w:rPr>
-        <w:t xml:space="preserve">see </w:t>
+        <w:t xml:space="preserve">Russell’s Circumplex Model of Affect was particularly attractive as it allowed 2 axes (valence and arousal) and 4 categories with which to classify each “mood” - see </w:t>
       </w:r>
       <w:r>
         <w:rPr>
@@ -1121,13 +1080,13 @@
           <w:sz w:val="18"/>
           <w:szCs w:val="18"/>
         </w:rPr>
+        <w:instrText xml:space="preserve"> \* MERGEFORMAT </w:instrText>
       </w:r>
       <w:r>
         <w:rPr>
           <w:sz w:val="18"/>
           <w:szCs w:val="18"/>
         </w:rPr>
-        <w:instrText xml:space="preserve"> \* MERGEFORMAT </w:instrText>
       </w:r>
       <w:r>
         <w:rPr>
@@ -5629,7 +5588,25 @@
           <w:sz w:val="20"/>
           <w:szCs w:val="20"/>
         </w:rPr>
-        <w:t xml:space="preserve"> local boolean serves as the flag by which the site may decide to permit access to a given route (note all variables assigned as properties of the </w:t>
+        <w:t xml:space="preserve"> local </w:t>
+      </w:r>
+      <w:proofErr w:type="spellStart"/>
+      <w:r>
+        <w:rPr>
+          <w:rFonts w:cstheme="minorHAnsi"/>
+          <w:sz w:val="20"/>
+          <w:szCs w:val="20"/>
+        </w:rPr>
+        <w:t>boolean</w:t>
+      </w:r>
+      <w:proofErr w:type="spellEnd"/>
+      <w:r>
+        <w:rPr>
+          <w:rFonts w:cstheme="minorHAnsi"/>
+          <w:sz w:val="20"/>
+          <w:szCs w:val="20"/>
+        </w:rPr>
+        <w:t xml:space="preserve"> serves as the flag by which the site may decide to permit access to a given route (note all variables assigned as properties of the </w:t>
       </w:r>
       <w:proofErr w:type="spellStart"/>
       <w:r>
@@ -6257,7 +6234,6 @@
                 <w:lang w:eastAsia="en-GB"/>
               </w:rPr>
             </w:pPr>
-            <w:proofErr w:type="spellStart"/>
             <w:r>
               <w:rPr>
                 <w:rFonts w:ascii="Consolas" w:eastAsia="Times New Roman" w:hAnsi="Consolas" w:cs="Times New Roman"/>
@@ -6266,7 +6242,28 @@
                 <w:szCs w:val="14"/>
                 <w:lang w:eastAsia="en-GB"/>
               </w:rPr>
-              <w:t>const</w:t>
+              <w:t xml:space="preserve">    </w:t>
+            </w:r>
+            <w:proofErr w:type="spellStart"/>
+            <w:r>
+              <w:rPr>
+                <w:rFonts w:ascii="Consolas" w:eastAsia="Times New Roman" w:hAnsi="Consolas" w:cs="Times New Roman"/>
+                <w:color w:val="569CD6"/>
+                <w:sz w:val="14"/>
+                <w:szCs w:val="14"/>
+                <w:lang w:eastAsia="en-GB"/>
+              </w:rPr>
+              <w:t>c</w:t>
+            </w:r>
+            <w:r>
+              <w:rPr>
+                <w:rFonts w:ascii="Consolas" w:eastAsia="Times New Roman" w:hAnsi="Consolas" w:cs="Times New Roman"/>
+                <w:color w:val="569CD6"/>
+                <w:sz w:val="14"/>
+                <w:szCs w:val="14"/>
+                <w:lang w:eastAsia="en-GB"/>
+              </w:rPr>
+              <w:t>onst</w:t>
             </w:r>
             <w:proofErr w:type="spellEnd"/>
             <w:r>
@@ -7125,6 +7122,7 @@
         <w:t xml:space="preserve"> from my </w:t>
       </w:r>
       <w:proofErr w:type="spellStart"/>
+      <w:proofErr w:type="gramStart"/>
       <w:r>
         <w:rPr>
           <w:rStyle w:val="CodeSnippetChar"/>
@@ -7140,7 +7138,16 @@
           <w:sz w:val="18"/>
           <w:szCs w:val="20"/>
         </w:rPr>
-        <w:t>()</w:t>
+        <w:t>(</w:t>
+      </w:r>
+      <w:proofErr w:type="gramEnd"/>
+      <w:r>
+        <w:rPr>
+          <w:rStyle w:val="CodeSnippetChar"/>
+          <w:sz w:val="18"/>
+          <w:szCs w:val="20"/>
+        </w:rPr>
+        <w:t>)</w:t>
       </w:r>
       <w:r>
         <w:rPr>
@@ -7196,7 +7203,13 @@
     </w:p>
     <w:p>
       <w:r>
-        <w:t xml:space="preserve">All database operations performed by the web application are done so through a RESTful API. This API is also an </w:t>
+        <w:t>All database operations performed by the web application are done so through a RESTful API</w:t>
+      </w:r>
+      <w:r>
+        <w:t xml:space="preserve"> which is also </w:t>
+      </w:r>
+      <w:r>
+        <w:t xml:space="preserve">an </w:t>
       </w:r>
       <w:proofErr w:type="spellStart"/>
       <w:r>
@@ -7204,7 +7217,7 @@
       </w:r>
       <w:proofErr w:type="spellEnd"/>
       <w:r>
-        <w:t xml:space="preserve"> application like the main web application. It is divided into 3 </w:t>
+        <w:t xml:space="preserve"> application. It is divided into 3 </w:t>
       </w:r>
       <w:proofErr w:type="spellStart"/>
       <w:r>
@@ -7339,6 +7352,9 @@
     </w:p>
     <w:p>
       <w:r>
+        <w:rPr>
+          <w:noProof/>
+        </w:rPr>
         <w:drawing>
           <wp:anchor distT="0" distB="0" distL="114300" distR="114300" simplePos="0" relativeHeight="251664384" behindDoc="0" locked="0" layoutInCell="1" allowOverlap="1" wp14:anchorId="2C067BB6" wp14:editId="29512906">
             <wp:simplePos x="0" y="0"/>
@@ -7675,6 +7691,7 @@
               <w:t xml:space="preserve">=? AND </w:t>
             </w:r>
             <w:proofErr w:type="spellStart"/>
+            <w:proofErr w:type="gramStart"/>
             <w:r>
               <w:rPr>
                 <w:rFonts w:ascii="Consolas" w:eastAsia="Times New Roman" w:hAnsi="Consolas" w:cs="Fira Code"/>
@@ -7686,6 +7703,7 @@
               <w:t>k.active</w:t>
             </w:r>
             <w:proofErr w:type="spellEnd"/>
+            <w:proofErr w:type="gramEnd"/>
             <w:r>
               <w:rPr>
                 <w:rFonts w:ascii="Consolas" w:eastAsia="Times New Roman" w:hAnsi="Consolas" w:cs="Fira Code"/>
@@ -7726,20 +7744,8 @@
                 <w:szCs w:val="12"/>
                 <w:lang w:eastAsia="en-GB"/>
               </w:rPr>
-              <w:t>]</w:t>
-            </w:r>
-            <w:proofErr w:type="gramStart"/>
-            <w:r>
-              <w:rPr>
-                <w:rFonts w:ascii="Consolas" w:eastAsia="Times New Roman" w:hAnsi="Consolas" w:cs="Fira Code"/>
-                <w:color w:val="D4D4D4"/>
-                <w:sz w:val="12"/>
-                <w:szCs w:val="12"/>
-                <w:lang w:eastAsia="en-GB"/>
-              </w:rPr>
-              <w:t>);</w:t>
-            </w:r>
-            <w:proofErr w:type="gramEnd"/>
+              <w:t>]);</w:t>
+            </w:r>
           </w:p>
           <w:p>
             <w:pPr>
@@ -7767,7 +7773,7 @@
           <w:p>
             <w:pPr>
               <w:shd w:val="clear" w:color="auto" w:fill="1E1E1E"/>
-              <w:spacing w:after="0" w:line="0" w:lineRule="atLeast"/>
+              <w:spacing w:line="0" w:lineRule="atLeast"/>
               <w:rPr>
                 <w:rFonts w:ascii="Consolas" w:eastAsia="Times New Roman" w:hAnsi="Consolas" w:cs="Fira Code"/>
                 <w:color w:val="D4D4D4"/>
@@ -7919,30 +7925,17 @@
                             <w:r>
                               <w:t xml:space="preserve">Figure </w:t>
                             </w:r>
-                            <w:r>
-                              <w:fldChar w:fldCharType="begin"/>
-                            </w:r>
-                            <w:r>
-                              <w:instrText xml:space="preserve"> SEQ Figure \* ARABIC </w:instrText>
-                            </w:r>
-                            <w:r>
-                              <w:fldChar w:fldCharType="separate"/>
-                            </w:r>
-                            <w:r>
-                              <w:rPr>
-                                <w:noProof/>
-                              </w:rPr>
-                              <w:t>8</w:t>
-                            </w:r>
-                            <w:r>
-                              <w:fldChar w:fldCharType="end"/>
-                            </w:r>
+                            <w:fldSimple w:instr=" SEQ Figure \* ARABIC ">
+                              <w:r>
+                                <w:rPr>
+                                  <w:noProof/>
+                                </w:rPr>
+                                <w:t>8</w:t>
+                              </w:r>
+                            </w:fldSimple>
                             <w:bookmarkEnd w:id="9"/>
                             <w:r>
-                              <w:t xml:space="preserve"> </w:t>
-                            </w:r>
-                            <w:r>
-                              <w:t>Current API Key</w:t>
+                              <w:t xml:space="preserve"> Current API Key</w:t>
                             </w:r>
                             <w:r>
                               <w:t>s</w:t>
@@ -7981,30 +7974,17 @@
                       <w:r>
                         <w:t xml:space="preserve">Figure </w:t>
                       </w:r>
-                      <w:r>
-                        <w:fldChar w:fldCharType="begin"/>
-                      </w:r>
-                      <w:r>
-                        <w:instrText xml:space="preserve"> SEQ Figure \* ARABIC </w:instrText>
-                      </w:r>
-                      <w:r>
-                        <w:fldChar w:fldCharType="separate"/>
-                      </w:r>
-                      <w:r>
-                        <w:rPr>
-                          <w:noProof/>
-                        </w:rPr>
-                        <w:t>8</w:t>
-                      </w:r>
-                      <w:r>
-                        <w:fldChar w:fldCharType="end"/>
-                      </w:r>
+                      <w:fldSimple w:instr=" SEQ Figure \* ARABIC ">
+                        <w:r>
+                          <w:rPr>
+                            <w:noProof/>
+                          </w:rPr>
+                          <w:t>8</w:t>
+                        </w:r>
+                      </w:fldSimple>
                       <w:bookmarkEnd w:id="10"/>
                       <w:r>
-                        <w:t xml:space="preserve"> </w:t>
-                      </w:r>
-                      <w:r>
-                        <w:t>Current API Key</w:t>
+                        <w:t xml:space="preserve"> Current API Key</w:t>
                       </w:r>
                       <w:r>
                         <w:t>s</w:t>
@@ -8019,6 +7999,9 @@
         </mc:AlternateContent>
       </w:r>
       <w:r>
+        <w:rPr>
+          <w:noProof/>
+        </w:rPr>
         <w:drawing>
           <wp:anchor distT="0" distB="0" distL="114300" distR="114300" simplePos="0" relativeHeight="251661312" behindDoc="0" locked="0" layoutInCell="1" allowOverlap="1" wp14:anchorId="14C51756" wp14:editId="6B67DD37">
             <wp:simplePos x="0" y="0"/>
@@ -8093,24 +8076,14 @@
       <w:r>
         <w:t xml:space="preserve">Figure </w:t>
       </w:r>
-      <w:r>
-        <w:fldChar w:fldCharType="begin"/>
-      </w:r>
-      <w:r>
-        <w:instrText xml:space="preserve"> SEQ Figure \* ARABIC </w:instrText>
-      </w:r>
-      <w:r>
-        <w:fldChar w:fldCharType="separate"/>
-      </w:r>
-      <w:r>
-        <w:rPr>
-          <w:noProof/>
-        </w:rPr>
-        <w:t>6</w:t>
-      </w:r>
-      <w:r>
-        <w:fldChar w:fldCharType="end"/>
-      </w:r>
+      <w:fldSimple w:instr=" SEQ Figure \* ARABIC ">
+        <w:r>
+          <w:rPr>
+            <w:noProof/>
+          </w:rPr>
+          <w:t>6</w:t>
+        </w:r>
+      </w:fldSimple>
       <w:r>
         <w:t xml:space="preserve"> API authentication code</w:t>
       </w:r>
@@ -8123,24 +8096,14 @@
       <w:r>
         <w:t xml:space="preserve">Figure </w:t>
       </w:r>
-      <w:r>
-        <w:fldChar w:fldCharType="begin"/>
-      </w:r>
-      <w:r>
-        <w:instrText xml:space="preserve"> SEQ Figure \* ARABIC </w:instrText>
-      </w:r>
-      <w:r>
-        <w:fldChar w:fldCharType="separate"/>
-      </w:r>
-      <w:r>
-        <w:rPr>
-          <w:noProof/>
-        </w:rPr>
-        <w:t>7</w:t>
-      </w:r>
-      <w:r>
-        <w:fldChar w:fldCharType="end"/>
-      </w:r>
+      <w:fldSimple w:instr=" SEQ Figure \* ARABIC ">
+        <w:r>
+          <w:rPr>
+            <w:noProof/>
+          </w:rPr>
+          <w:t>7</w:t>
+        </w:r>
+      </w:fldSimple>
       <w:bookmarkEnd w:id="11"/>
       <w:r>
         <w:t xml:space="preserve"> API Check code</w:t>
@@ -8196,29 +8159,16 @@
                             <w:r>
                               <w:t xml:space="preserve">Figure </w:t>
                             </w:r>
+                            <w:fldSimple w:instr=" SEQ Figure \* ARABIC ">
+                              <w:r>
+                                <w:rPr>
+                                  <w:noProof/>
+                                </w:rPr>
+                                <w:t>9</w:t>
+                              </w:r>
+                            </w:fldSimple>
                             <w:r>
-                              <w:fldChar w:fldCharType="begin"/>
-                            </w:r>
-                            <w:r>
-                              <w:instrText xml:space="preserve"> SEQ Figure \* ARABIC </w:instrText>
-                            </w:r>
-                            <w:r>
-                              <w:fldChar w:fldCharType="separate"/>
-                            </w:r>
-                            <w:r>
-                              <w:rPr>
-                                <w:noProof/>
-                              </w:rPr>
-                              <w:t>9</w:t>
-                            </w:r>
-                            <w:r>
-                              <w:fldChar w:fldCharType="end"/>
-                            </w:r>
-                            <w:r>
-                              <w:t xml:space="preserve"> </w:t>
-                            </w:r>
-                            <w:r>
-                              <w:t xml:space="preserve">API Keys </w:t>
+                              <w:t xml:space="preserve"> API Keys </w:t>
                             </w:r>
                             <w:r>
                               <w:t>storage in DB</w:t>
@@ -8257,29 +8207,16 @@
                       <w:r>
                         <w:t xml:space="preserve">Figure </w:t>
                       </w:r>
+                      <w:fldSimple w:instr=" SEQ Figure \* ARABIC ">
+                        <w:r>
+                          <w:rPr>
+                            <w:noProof/>
+                          </w:rPr>
+                          <w:t>9</w:t>
+                        </w:r>
+                      </w:fldSimple>
                       <w:r>
-                        <w:fldChar w:fldCharType="begin"/>
-                      </w:r>
-                      <w:r>
-                        <w:instrText xml:space="preserve"> SEQ Figure \* ARABIC </w:instrText>
-                      </w:r>
-                      <w:r>
-                        <w:fldChar w:fldCharType="separate"/>
-                      </w:r>
-                      <w:r>
-                        <w:rPr>
-                          <w:noProof/>
-                        </w:rPr>
-                        <w:t>9</w:t>
-                      </w:r>
-                      <w:r>
-                        <w:fldChar w:fldCharType="end"/>
-                      </w:r>
-                      <w:r>
-                        <w:t xml:space="preserve"> </w:t>
-                      </w:r>
-                      <w:r>
-                        <w:t xml:space="preserve">API Keys </w:t>
+                        <w:t xml:space="preserve"> API Keys </w:t>
                       </w:r>
                       <w:r>
                         <w:t>storage in DB</w:t>
@@ -8381,7 +8318,7 @@
           <w:p>
             <w:pPr>
               <w:shd w:val="clear" w:color="auto" w:fill="1E1E1E"/>
-              <w:spacing w:after="0" w:line="0" w:lineRule="atLeast"/>
+              <w:spacing w:line="0" w:lineRule="atLeast"/>
               <w:rPr>
                 <w:rFonts w:ascii="Courier New" w:eastAsia="Times New Roman" w:hAnsi="Courier New" w:cs="Courier New"/>
                 <w:color w:val="D4D4D4"/>
@@ -8633,24 +8570,14 @@
             <w:r>
               <w:t xml:space="preserve">Figure </w:t>
             </w:r>
-            <w:r>
-              <w:fldChar w:fldCharType="begin"/>
-            </w:r>
-            <w:r>
-              <w:instrText xml:space="preserve"> SEQ Figure \* ARABIC </w:instrText>
-            </w:r>
-            <w:r>
-              <w:fldChar w:fldCharType="separate"/>
-            </w:r>
-            <w:r>
-              <w:rPr>
-                <w:noProof/>
-              </w:rPr>
-              <w:t>10</w:t>
-            </w:r>
-            <w:r>
-              <w:fldChar w:fldCharType="end"/>
-            </w:r>
+            <w:fldSimple w:instr=" SEQ Figure \* ARABIC ">
+              <w:r>
+                <w:rPr>
+                  <w:noProof/>
+                </w:rPr>
+                <w:t>10</w:t>
+              </w:r>
+            </w:fldSimple>
             <w:r>
               <w:t xml:space="preserve"> Not Authorized </w:t>
             </w:r>
@@ -8665,15 +8592,7 @@
     </w:tbl>
     <w:p>
       <w:r>
-        <w:t xml:space="preserve">If the key does </w:t>
-      </w:r>
-      <w:proofErr w:type="gramStart"/>
-      <w:r>
-        <w:t>exist, and</w:t>
-      </w:r>
-      <w:proofErr w:type="gramEnd"/>
-      <w:r>
-        <w:t xml:space="preserve"> is active (</w:t>
+        <w:t>If the key does exist, and is active (</w:t>
       </w:r>
       <w:r>
         <w:rPr>
@@ -8683,14 +8602,29 @@
         <w:t>count</w:t>
       </w:r>
       <w:r>
-        <w:t xml:space="preserve"> return is not 0), then the </w:t>
-      </w:r>
+        <w:t xml:space="preserve"> return</w:t>
+      </w:r>
+      <w:r>
+        <w:t>ed</w:t>
+      </w:r>
+      <w:r>
+        <w:t xml:space="preserve"> is not 0), then the </w:t>
+      </w:r>
+      <w:proofErr w:type="gramStart"/>
       <w:r>
         <w:rPr>
           <w:i/>
           <w:iCs/>
         </w:rPr>
-        <w:t>next()</w:t>
+        <w:t>next(</w:t>
+      </w:r>
+      <w:proofErr w:type="gramEnd"/>
+      <w:r>
+        <w:rPr>
+          <w:i/>
+          <w:iCs/>
+        </w:rPr>
+        <w:t>)</w:t>
       </w:r>
       <w:r>
         <w:t xml:space="preserve"> Express routing </w:t>
@@ -8755,23 +8689,7 @@
           <w:sz w:val="22"/>
           <w:szCs w:val="22"/>
         </w:rPr>
-        <w:t>Accessed date.</w:t>
-      </w:r>
-      <w:r>
-        <w:rPr>
-          <w:rFonts w:asciiTheme="minorHAnsi" w:hAnsiTheme="minorHAnsi" w:cstheme="minorHAnsi"/>
-          <w:sz w:val="22"/>
-          <w:szCs w:val="22"/>
-        </w:rPr>
-        <w:t xml:space="preserve"> 31 Jan 2023</w:t>
-      </w:r>
-      <w:r>
-        <w:rPr>
-          <w:rFonts w:asciiTheme="minorHAnsi" w:hAnsiTheme="minorHAnsi" w:cstheme="minorHAnsi"/>
-          <w:sz w:val="22"/>
-          <w:szCs w:val="22"/>
-        </w:rPr>
-        <w:t xml:space="preserve"> [Online]. Available: </w:t>
+        <w:t xml:space="preserve">Accessed date. 31 Jan 2023 [Online]. Available: </w:t>
       </w:r>
       <w:hyperlink r:id="rId17" w:history="1">
         <w:r>
@@ -8804,115 +8722,43 @@
           <w:sz w:val="22"/>
           <w:szCs w:val="22"/>
         </w:rPr>
-        <w:t xml:space="preserve">Posner J, Russell JA, Peterson BS., “The circumplex model of affect: an integrative approach to affective neuroscience, cognitive development, and psychopathology.” </w:t>
-      </w:r>
+        <w:t xml:space="preserve">Posner J, Russell JA, Peterson BS., “The circumplex model of affect: an integrative approach to affective neuroscience, cognitive development, and psychopathology.”  Dev </w:t>
+      </w:r>
+      <w:proofErr w:type="spellStart"/>
       <w:r>
         <w:rPr>
           <w:rFonts w:asciiTheme="minorHAnsi" w:hAnsiTheme="minorHAnsi" w:cstheme="minorHAnsi"/>
           <w:sz w:val="22"/>
           <w:szCs w:val="22"/>
         </w:rPr>
-        <w:t xml:space="preserve"> </w:t>
-      </w:r>
+        <w:t>Psychopathol</w:t>
+      </w:r>
+      <w:proofErr w:type="spellEnd"/>
       <w:r>
         <w:rPr>
           <w:rFonts w:asciiTheme="minorHAnsi" w:hAnsiTheme="minorHAnsi" w:cstheme="minorHAnsi"/>
           <w:sz w:val="22"/>
           <w:szCs w:val="22"/>
         </w:rPr>
-        <w:t xml:space="preserve">Dev </w:t>
-      </w:r>
-      <w:proofErr w:type="spellStart"/>
+        <w:t xml:space="preserve">., May 2005 Accessed: </w:t>
+      </w:r>
+      <w:proofErr w:type="gramStart"/>
       <w:r>
         <w:rPr>
           <w:rFonts w:asciiTheme="minorHAnsi" w:hAnsiTheme="minorHAnsi" w:cstheme="minorHAnsi"/>
           <w:sz w:val="22"/>
           <w:szCs w:val="22"/>
         </w:rPr>
-        <w:t>Psychopathol</w:t>
-      </w:r>
-      <w:proofErr w:type="spellEnd"/>
+        <w:t>Jan,</w:t>
+      </w:r>
+      <w:proofErr w:type="gramEnd"/>
       <w:r>
         <w:rPr>
           <w:rFonts w:asciiTheme="minorHAnsi" w:hAnsiTheme="minorHAnsi" w:cstheme="minorHAnsi"/>
           <w:sz w:val="22"/>
           <w:szCs w:val="22"/>
         </w:rPr>
-        <w:t xml:space="preserve">., </w:t>
-      </w:r>
-      <w:r>
-        <w:rPr>
-          <w:rFonts w:asciiTheme="minorHAnsi" w:hAnsiTheme="minorHAnsi" w:cstheme="minorHAnsi"/>
-          <w:sz w:val="22"/>
-          <w:szCs w:val="22"/>
-        </w:rPr>
-        <w:t>May 2005</w:t>
-      </w:r>
-      <w:r>
-        <w:rPr>
-          <w:rFonts w:asciiTheme="minorHAnsi" w:hAnsiTheme="minorHAnsi" w:cstheme="minorHAnsi"/>
-          <w:sz w:val="22"/>
-          <w:szCs w:val="22"/>
-        </w:rPr>
-        <w:t xml:space="preserve"> Accessed: </w:t>
-      </w:r>
-      <w:proofErr w:type="gramStart"/>
-      <w:r>
-        <w:rPr>
-          <w:rFonts w:asciiTheme="minorHAnsi" w:hAnsiTheme="minorHAnsi" w:cstheme="minorHAnsi"/>
-          <w:sz w:val="22"/>
-          <w:szCs w:val="22"/>
-        </w:rPr>
-        <w:t>Jan</w:t>
-      </w:r>
-      <w:r>
-        <w:rPr>
-          <w:rFonts w:asciiTheme="minorHAnsi" w:hAnsiTheme="minorHAnsi" w:cstheme="minorHAnsi"/>
-          <w:sz w:val="22"/>
-          <w:szCs w:val="22"/>
-        </w:rPr>
-        <w:t>,</w:t>
-      </w:r>
-      <w:proofErr w:type="gramEnd"/>
-      <w:r>
-        <w:rPr>
-          <w:rFonts w:asciiTheme="minorHAnsi" w:hAnsiTheme="minorHAnsi" w:cstheme="minorHAnsi"/>
-          <w:sz w:val="22"/>
-          <w:szCs w:val="22"/>
-        </w:rPr>
-        <w:t xml:space="preserve"> </w:t>
-      </w:r>
-      <w:r>
-        <w:rPr>
-          <w:rFonts w:asciiTheme="minorHAnsi" w:hAnsiTheme="minorHAnsi" w:cstheme="minorHAnsi"/>
-          <w:sz w:val="22"/>
-          <w:szCs w:val="22"/>
-        </w:rPr>
-        <w:t>01</w:t>
-      </w:r>
-      <w:r>
-        <w:rPr>
-          <w:rFonts w:asciiTheme="minorHAnsi" w:hAnsiTheme="minorHAnsi" w:cstheme="minorHAnsi"/>
-          <w:sz w:val="22"/>
-          <w:szCs w:val="22"/>
-        </w:rPr>
-        <w:t xml:space="preserve">, </w:t>
-      </w:r>
-      <w:r>
-        <w:rPr>
-          <w:rFonts w:asciiTheme="minorHAnsi" w:hAnsiTheme="minorHAnsi" w:cstheme="minorHAnsi"/>
-          <w:sz w:val="22"/>
-          <w:szCs w:val="22"/>
-        </w:rPr>
-        <w:t>2023</w:t>
-      </w:r>
-      <w:r>
-        <w:rPr>
-          <w:rFonts w:asciiTheme="minorHAnsi" w:hAnsiTheme="minorHAnsi" w:cstheme="minorHAnsi"/>
-          <w:sz w:val="22"/>
-          <w:szCs w:val="22"/>
-        </w:rPr>
-        <w:t xml:space="preserve">, </w:t>
+        <w:t xml:space="preserve"> 01, 2023, </w:t>
       </w:r>
       <w:proofErr w:type="spellStart"/>
       <w:r>

</xml_diff>